<commit_message>
added correct display for books in home page + solved bug from the add book to library button
</commit_message>
<xml_diff>
--- a/documentation/docu.docx
+++ b/documentation/docu.docx
@@ -26,30 +26,14 @@
     <w:p>
       <w:pPr>
         <w:spacing w:line="240" w:lineRule="auto"/>
-        <w:jc w:val="both"/>
-        <w:rPr>
-          <w:rFonts w:ascii="Times New Roman" w:hAnsi="Times New Roman" w:cs="Times New Roman"/>
-          <w:sz w:val="24"/>
-          <w:szCs w:val="24"/>
+        <w:jc w:val="center"/>
+        <w:rPr>
+          <w:rFonts w:ascii="Arial" w:hAnsi="Arial" w:cs="Arial"/>
+          <w:sz w:val="28"/>
+          <w:szCs w:val="28"/>
+          <w:lang w:val="en-US"/>
         </w:rPr>
       </w:pPr>
-      <w:r>
-        <w:rPr>
-          <w:rFonts w:ascii="Times New Roman" w:hAnsi="Times New Roman" w:cs="Times New Roman"/>
-          <w:sz w:val="24"/>
-          <w:szCs w:val="24"/>
-          <w:lang w:val="en-US"/>
-        </w:rPr>
-        <w:t>Ce realizeaz</w:t>
-      </w:r>
-      <w:r>
-        <w:rPr>
-          <w:rFonts w:ascii="Times New Roman" w:hAnsi="Times New Roman" w:cs="Times New Roman"/>
-          <w:sz w:val="24"/>
-          <w:szCs w:val="24"/>
-        </w:rPr>
-        <w:t xml:space="preserve">ă proiectul? </w:t>
-      </w:r>
     </w:p>
     <w:p>
       <w:pPr>
@@ -66,56 +50,17 @@
           <w:rFonts w:ascii="Times New Roman" w:hAnsi="Times New Roman" w:cs="Times New Roman"/>
           <w:sz w:val="24"/>
           <w:szCs w:val="24"/>
-        </w:rPr>
-        <w:t xml:space="preserve">În urma experienței personale în domeniul cititului online, am ales să dezvolt o aplicație care facilitează cititul și oferă o experiență completă utilizatorului. În acest sens, nume-app oferă posibilitatea de a descoperi noi cărți în funcție de propriile interese, de a ține evidența atât a cărților citite curent, cât și celor finalizate, dar și o planificare în viitor a acestora. Mai mult decât atât, fontul și fundalul cărților poate fi complet customizabil, iar în timpul cititului, </w:t>
-      </w:r>
-      <w:r>
-        <w:rPr>
-          <w:rFonts w:ascii="Times New Roman" w:hAnsi="Times New Roman" w:cs="Times New Roman"/>
-          <w:sz w:val="24"/>
-          <w:szCs w:val="24"/>
-        </w:rPr>
-        <w:t>utilizatorul</w:t>
-      </w:r>
-      <w:r>
-        <w:rPr>
-          <w:rFonts w:ascii="Times New Roman" w:hAnsi="Times New Roman" w:cs="Times New Roman"/>
-          <w:sz w:val="24"/>
-          <w:szCs w:val="24"/>
-        </w:rPr>
-        <w:t xml:space="preserve"> are posibilitatea să </w:t>
-      </w:r>
-      <w:r>
-        <w:rPr>
-          <w:rFonts w:ascii="Times New Roman" w:hAnsi="Times New Roman" w:cs="Times New Roman"/>
-          <w:sz w:val="24"/>
-          <w:szCs w:val="24"/>
-        </w:rPr>
-        <w:t>activeze</w:t>
-      </w:r>
-      <w:r>
-        <w:rPr>
-          <w:rFonts w:ascii="Times New Roman" w:hAnsi="Times New Roman" w:cs="Times New Roman"/>
-          <w:sz w:val="24"/>
-          <w:szCs w:val="24"/>
-        </w:rPr>
-        <w:t xml:space="preserve"> opțiunea de scroll automat în funcție de gesturi, dar și să asculte melodiile reprezentative pentru capitol, propuse de autorul cărții. În nume-app, oricine </w:t>
-      </w:r>
-      <w:r>
-        <w:rPr>
-          <w:rFonts w:ascii="Times New Roman" w:hAnsi="Times New Roman" w:cs="Times New Roman"/>
-          <w:sz w:val="24"/>
-          <w:szCs w:val="24"/>
-        </w:rPr>
-        <w:t>se simte inspirat</w:t>
-      </w:r>
-      <w:r>
-        <w:rPr>
-          <w:rFonts w:ascii="Times New Roman" w:hAnsi="Times New Roman" w:cs="Times New Roman"/>
-          <w:sz w:val="24"/>
-          <w:szCs w:val="24"/>
-        </w:rPr>
-        <w:t xml:space="preserve"> poate deveni autor al unei cărți, și poate urmări reacțiile cititorilor săi prin secțiunea de comentarii aferentă fiecărui paragraf.</w:t>
+          <w:lang w:val="en-US"/>
+        </w:rPr>
+        <w:t>Ce realizeaz</w:t>
+      </w:r>
+      <w:r>
+        <w:rPr>
+          <w:rFonts w:ascii="Times New Roman" w:hAnsi="Times New Roman" w:cs="Times New Roman"/>
+          <w:sz w:val="24"/>
+          <w:szCs w:val="24"/>
+        </w:rPr>
+        <w:t xml:space="preserve">ă proiectul? </w:t>
       </w:r>
     </w:p>
     <w:p>
@@ -134,7 +79,87 @@
           <w:sz w:val="24"/>
           <w:szCs w:val="24"/>
         </w:rPr>
-        <w:t>De ce (contextul problemei, impact, motivație)?</w:t>
+        <w:t xml:space="preserve">În urma experienței personale în domeniul cititului online, am ales să dezvolt o aplicație care facilitează cititul și oferă o experiență completă utilizatorului. În acest sens, </w:t>
+      </w:r>
+      <w:r>
+        <w:rPr>
+          <w:rFonts w:ascii="Times New Roman" w:hAnsi="Times New Roman" w:cs="Times New Roman"/>
+          <w:sz w:val="24"/>
+          <w:szCs w:val="24"/>
+        </w:rPr>
+        <w:t>BookHub</w:t>
+      </w:r>
+      <w:r>
+        <w:rPr>
+          <w:rFonts w:ascii="Times New Roman" w:hAnsi="Times New Roman" w:cs="Times New Roman"/>
+          <w:sz w:val="24"/>
+          <w:szCs w:val="24"/>
+        </w:rPr>
+        <w:t xml:space="preserve"> oferă posibilitatea de a descoperi noi cărți în funcție de propriile interese, de a ține evidența atât a cărților citite curent, cât și celor finalizate, dar și o planificare în viitor a acestora. Mai mult decât atât, fontul și fundalul cărților poate fi complet customizabil, iar în timpul cititului, </w:t>
+      </w:r>
+      <w:r>
+        <w:rPr>
+          <w:rFonts w:ascii="Times New Roman" w:hAnsi="Times New Roman" w:cs="Times New Roman"/>
+          <w:sz w:val="24"/>
+          <w:szCs w:val="24"/>
+        </w:rPr>
+        <w:t>utilizatorul</w:t>
+      </w:r>
+      <w:r>
+        <w:rPr>
+          <w:rFonts w:ascii="Times New Roman" w:hAnsi="Times New Roman" w:cs="Times New Roman"/>
+          <w:sz w:val="24"/>
+          <w:szCs w:val="24"/>
+        </w:rPr>
+        <w:t xml:space="preserve"> are posibilitatea să </w:t>
+      </w:r>
+      <w:r>
+        <w:rPr>
+          <w:rFonts w:ascii="Times New Roman" w:hAnsi="Times New Roman" w:cs="Times New Roman"/>
+          <w:sz w:val="24"/>
+          <w:szCs w:val="24"/>
+        </w:rPr>
+        <w:t>activeze</w:t>
+      </w:r>
+      <w:r>
+        <w:rPr>
+          <w:rFonts w:ascii="Times New Roman" w:hAnsi="Times New Roman" w:cs="Times New Roman"/>
+          <w:sz w:val="24"/>
+          <w:szCs w:val="24"/>
+        </w:rPr>
+        <w:t xml:space="preserve"> opțiunea de scroll automat în funcție de gesturi, dar și să asculte melodiile reprezentative pentru capitol, propuse de autorul cărții. În </w:t>
+      </w:r>
+      <w:r>
+        <w:rPr>
+          <w:rFonts w:ascii="Times New Roman" w:hAnsi="Times New Roman" w:cs="Times New Roman"/>
+          <w:sz w:val="24"/>
+          <w:szCs w:val="24"/>
+        </w:rPr>
+        <w:t>BookHub</w:t>
+      </w:r>
+      <w:r>
+        <w:rPr>
+          <w:rFonts w:ascii="Times New Roman" w:hAnsi="Times New Roman" w:cs="Times New Roman"/>
+          <w:sz w:val="24"/>
+          <w:szCs w:val="24"/>
+        </w:rPr>
+        <w:t xml:space="preserve">, oricine </w:t>
+      </w:r>
+      <w:r>
+        <w:rPr>
+          <w:rFonts w:ascii="Times New Roman" w:hAnsi="Times New Roman" w:cs="Times New Roman"/>
+          <w:sz w:val="24"/>
+          <w:szCs w:val="24"/>
+        </w:rPr>
+        <w:t>se simte inspirat</w:t>
+      </w:r>
+      <w:r>
+        <w:rPr>
+          <w:rFonts w:ascii="Times New Roman" w:hAnsi="Times New Roman" w:cs="Times New Roman"/>
+          <w:sz w:val="24"/>
+          <w:szCs w:val="24"/>
+        </w:rPr>
+        <w:t xml:space="preserve"> poate deveni autor al unei cărți, și poate urmări reacțiile cititorilor săi prin secțiunea de comentarii aferentă fiecărui paragraf.</w:t>
       </w:r>
     </w:p>
     <w:p>
@@ -153,6 +178,25 @@
           <w:sz w:val="24"/>
           <w:szCs w:val="24"/>
         </w:rPr>
+        <w:t>De ce (contextul problemei, impact, motivație)?</w:t>
+      </w:r>
+    </w:p>
+    <w:p>
+      <w:pPr>
+        <w:spacing w:line="240" w:lineRule="auto"/>
+        <w:jc w:val="both"/>
+        <w:rPr>
+          <w:rFonts w:ascii="Times New Roman" w:hAnsi="Times New Roman" w:cs="Times New Roman"/>
+          <w:sz w:val="24"/>
+          <w:szCs w:val="24"/>
+        </w:rPr>
+      </w:pPr>
+      <w:r>
+        <w:rPr>
+          <w:rFonts w:ascii="Times New Roman" w:hAnsi="Times New Roman" w:cs="Times New Roman"/>
+          <w:sz w:val="24"/>
+          <w:szCs w:val="24"/>
+        </w:rPr>
         <w:t xml:space="preserve">Motivația alegerii temei a venit după utilizarea unei aplicații deja existente pe piață. Odată cu apariția stand-urilor pentru telefoane și tablete, am considerat că mișcarea de a da pagina poate fi ușor automatizată de către camera telefonului, care acum </w:t>
       </w:r>
       <w:r>
@@ -177,7 +221,23 @@
           <w:sz w:val="24"/>
           <w:szCs w:val="24"/>
         </w:rPr>
-        <w:t xml:space="preserve"> În plus, am considerat necesar ca toate featurile aplicației să se afle la un click distanță, așa că nume-app oferă posibilitatea de a încărca si asculta melodii în timpul cititului, fără a le mai deschide dintr-o aplicație auxiliară de streaming, cum se întâmplă în prezent pe aplicațiile de pe piață.</w:t>
+        <w:t xml:space="preserve"> În plus, am considerat necesar ca toate featurile aplicației să se afle la un click distanță, așa că </w:t>
+      </w:r>
+      <w:r>
+        <w:rPr>
+          <w:rFonts w:ascii="Times New Roman" w:hAnsi="Times New Roman" w:cs="Times New Roman"/>
+          <w:sz w:val="24"/>
+          <w:szCs w:val="24"/>
+        </w:rPr>
+        <w:t xml:space="preserve">BookHub </w:t>
+      </w:r>
+      <w:r>
+        <w:rPr>
+          <w:rFonts w:ascii="Times New Roman" w:hAnsi="Times New Roman" w:cs="Times New Roman"/>
+          <w:sz w:val="24"/>
+          <w:szCs w:val="24"/>
+        </w:rPr>
+        <w:t>oferă posibilitatea de a încărca si asculta melodii în timpul cititului, fără a le mai deschide dintr-o aplicație auxiliară de streaming, cum se întâmplă în prezent pe aplicațiile de pe piață.</w:t>
       </w:r>
     </w:p>
     <w:p>
@@ -228,7 +288,23 @@
           <w:sz w:val="24"/>
           <w:szCs w:val="24"/>
         </w:rPr>
-        <w:t xml:space="preserve">Aplicația care m-a inspirat să implementez acest proiect se numește Wattpad, iar conceptul de bază al nume-app provine de aici. </w:t>
+        <w:t xml:space="preserve">Aplicația care m-a inspirat să implementez acest proiect se numește Wattpad, iar conceptul de bază al </w:t>
+      </w:r>
+      <w:r>
+        <w:rPr>
+          <w:rFonts w:ascii="Times New Roman" w:hAnsi="Times New Roman" w:cs="Times New Roman"/>
+          <w:sz w:val="24"/>
+          <w:szCs w:val="24"/>
+        </w:rPr>
+        <w:t xml:space="preserve">BookHub </w:t>
+      </w:r>
+      <w:r>
+        <w:rPr>
+          <w:rFonts w:ascii="Times New Roman" w:hAnsi="Times New Roman" w:cs="Times New Roman"/>
+          <w:sz w:val="24"/>
+          <w:szCs w:val="24"/>
+        </w:rPr>
+        <w:t xml:space="preserve">provine de aici. </w:t>
       </w:r>
       <w:r>
         <w:rPr>
@@ -1419,6 +1495,7 @@
                 <w:sz w:val="24"/>
                 <w:szCs w:val="24"/>
               </w:rPr>
+              <w:lastRenderedPageBreak/>
               <w:t>Discută cu AI-ul aplicației despre cărți</w:t>
             </w:r>
           </w:p>
@@ -1548,7 +1625,6 @@
                 <w:sz w:val="24"/>
                 <w:szCs w:val="24"/>
               </w:rPr>
-              <w:lastRenderedPageBreak/>
               <w:t>Caracteristici</w:t>
             </w:r>
           </w:p>
@@ -4046,23 +4122,7 @@
           <w:sz w:val="24"/>
           <w:szCs w:val="24"/>
         </w:rPr>
-        <w:t xml:space="preserve">Imediat după ecranul „Register” urmează un ecran în care utilizatorul este rugat să selecteze genurile de cărți </w:t>
-      </w:r>
-      <w:r>
-        <w:rPr>
-          <w:rFonts w:ascii="Times New Roman" w:hAnsi="Times New Roman" w:cs="Times New Roman"/>
-          <w:sz w:val="24"/>
-          <w:szCs w:val="24"/>
-        </w:rPr>
-        <w:t>favorite</w:t>
-      </w:r>
-      <w:r>
-        <w:rPr>
-          <w:rFonts w:ascii="Times New Roman" w:hAnsi="Times New Roman" w:cs="Times New Roman"/>
-          <w:sz w:val="24"/>
-          <w:szCs w:val="24"/>
-        </w:rPr>
-        <w:t>. Acesta a fost implementat ca și un Grid Layout, folosind componenta de Checkbox din Expo, urmând ca, în baza de date să fie salvată o listă cu genurile selectate.</w:t>
+        <w:t>Imediat după ecranul „Register” urmează un ecran în care utilizatorul este rugat să selecteze genurile de cărți favorite. Acesta a fost implementat ca și un Grid Layout, folosind componenta de Checkbox din Expo, urmând ca, în baza de date să fie salvată o listă cu genurile selectate.</w:t>
       </w:r>
     </w:p>
     <w:p>
@@ -4291,23 +4351,7 @@
           <w:sz w:val="24"/>
           <w:szCs w:val="24"/>
         </w:rPr>
-        <w:t xml:space="preserve">, ca tranziția imaginii din punctul în care a fost lăsată și până la coordonatele inițiale să decurgă cursiv. </w:t>
-      </w:r>
-      <w:r>
-        <w:rPr>
-          <w:rFonts w:ascii="Times New Roman" w:hAnsi="Times New Roman" w:cs="Times New Roman"/>
-          <w:sz w:val="24"/>
-          <w:szCs w:val="24"/>
-        </w:rPr>
-        <w:t>În cazul în care pictograma a fost plasată în cadran</w:t>
-      </w:r>
-      <w:r>
-        <w:rPr>
-          <w:rFonts w:ascii="Times New Roman" w:hAnsi="Times New Roman" w:cs="Times New Roman"/>
-          <w:sz w:val="24"/>
-          <w:szCs w:val="24"/>
-        </w:rPr>
-        <w:t>ul lunii curente, urmează a fi apelate o serie de funcții. De menționat este faptul că gesturile descrise anterior rulează explicit în thread-ul interfeței grafice, iar funcțiile apelate care gestionează adăugarea/ștergerea unei cărți rulează în thread-ul principal de execuție Javascript. Aceste funcții fac apel la serviciile backend care actualizează datele existente, și adaugă sau șterge local o entitate din lista cărților planificate. Această list</w:t>
+        <w:t>, ca tranziția imaginii din punctul în care a fost lăsată și până la coordonatele inițiale să decurgă cursiv. În cazul în care pictograma a fost plasată în cadranul lunii curente, urmează a fi apelate o serie de funcții. De menționat este faptul că gesturile descrise anterior rulează explicit în thread-ul interfeței grafice, iar funcțiile apelate care gestionează adăugarea/ștergerea unei cărți rulează în thread-ul principal de execuție Javascript. Aceste funcții fac apel la serviciile backend care actualizează datele existente, și adaugă sau șterge local o entitate din lista cărților planificate. Această list</w:t>
       </w:r>
       <w:r>
         <w:rPr>
@@ -5392,23 +5436,7 @@
           <w:sz w:val="24"/>
           <w:szCs w:val="24"/>
         </w:rPr>
-        <w:t xml:space="preserve">. Aici sunt prezente următoarele: un switch pentru activarea </w:t>
-      </w:r>
-      <w:r>
-        <w:rPr>
-          <w:rFonts w:ascii="Times New Roman" w:hAnsi="Times New Roman" w:cs="Times New Roman"/>
-          <w:sz w:val="24"/>
-          <w:szCs w:val="24"/>
-        </w:rPr>
-        <w:t>„Gesture Scrolling”</w:t>
-      </w:r>
-      <w:r>
-        <w:rPr>
-          <w:rFonts w:ascii="Times New Roman" w:hAnsi="Times New Roman" w:cs="Times New Roman"/>
-          <w:sz w:val="24"/>
-          <w:szCs w:val="24"/>
-        </w:rPr>
-        <w:t xml:space="preserve">, vederi care au diferite culori de fundal din care utilizatorul poate alege apăsându-le. Odată apăsată o vedere, aceasta rămâne selectată până când o alta este apăsată. Mai sunt disponibile butoane de tipul Touchable Opacity, care, prin apăsare repetată, cresc sau micșorează dimensiunea fontului care este afișat pe ecran. </w:t>
+        <w:t xml:space="preserve">. Aici sunt prezente următoarele: un switch pentru activarea „Gesture Scrolling”, vederi care au diferite culori de fundal din care utilizatorul poate alege apăsându-le. Odată apăsată o vedere, aceasta rămâne selectată până când o alta este apăsată. Mai sunt disponibile butoane de tipul Touchable Opacity, care, prin apăsare repetată, cresc sau micșorează dimensiunea fontului care este afișat pe ecran. </w:t>
       </w:r>
       <w:r>
         <w:rPr>
@@ -6344,6 +6372,7 @@
     <w:lsdException w:name="HTML Sample" w:semiHidden="1" w:unhideWhenUsed="1"/>
     <w:lsdException w:name="HTML Typewriter" w:semiHidden="1" w:unhideWhenUsed="1"/>
     <w:lsdException w:name="HTML Variable" w:semiHidden="1" w:unhideWhenUsed="1"/>
+    <w:lsdException w:name="Normal Table" w:semiHidden="1" w:unhideWhenUsed="1"/>
     <w:lsdException w:name="annotation subject" w:semiHidden="1" w:unhideWhenUsed="1"/>
     <w:lsdException w:name="No List" w:semiHidden="1" w:unhideWhenUsed="1"/>
     <w:lsdException w:name="Outline List 1" w:semiHidden="1" w:unhideWhenUsed="1"/>
@@ -6386,8 +6415,11 @@
     <w:lsdException w:name="Table Contemporary" w:semiHidden="1" w:unhideWhenUsed="1"/>
     <w:lsdException w:name="Table Elegant" w:semiHidden="1" w:unhideWhenUsed="1"/>
     <w:lsdException w:name="Table Professional" w:semiHidden="1" w:unhideWhenUsed="1"/>
+    <w:lsdException w:name="Table Subtle 1" w:semiHidden="1" w:unhideWhenUsed="1"/>
     <w:lsdException w:name="Table Subtle 2" w:semiHidden="1" w:unhideWhenUsed="1"/>
     <w:lsdException w:name="Table Web 1" w:semiHidden="1" w:unhideWhenUsed="1"/>
+    <w:lsdException w:name="Table Web 2" w:semiHidden="1" w:unhideWhenUsed="1"/>
+    <w:lsdException w:name="Table Web 3" w:semiHidden="1" w:unhideWhenUsed="1"/>
     <w:lsdException w:name="Balloon Text" w:semiHidden="1" w:unhideWhenUsed="1"/>
     <w:lsdException w:name="Table Grid" w:uiPriority="39"/>
     <w:lsdException w:name="Table Theme" w:semiHidden="1" w:unhideWhenUsed="1"/>

</xml_diff>